<commit_message>
wet3 q3 lspi converted with success rate 1.0
</commit_message>
<xml_diff>
--- a/wet3/wet3_q3.docx
+++ b/wet3/wet3_q3.docx
@@ -46,16 +46,342 @@
           <w:ilvl w:val="0"/>
           <w:numId w:val="1"/>
         </w:numPr>
-      </w:pPr>
-      <w:r>
-        <w:t>Since the given samples are not truncated at the terminal state and the environment doesn’t reset when reached to the terminal state (not online per sample but rather we collect the data offline and give it to the LSPI) we need to stop accumulating the samples when we reach the terminal state (given by the done state)</w:t>
+        <w:rPr>
+          <w:rFonts w:eastAsiaTheme="minorEastAsia"/>
+        </w:rPr>
+      </w:pPr>
+      <w:r>
+        <w:t xml:space="preserve">The data collected is with a random starting point reset for every sample </w:t>
+      </w:r>
+      <m:oMath>
+        <m:sSub>
+          <m:sSubPr>
+            <m:ctrlPr>
+              <w:rPr>
+                <w:rFonts w:ascii="Cambria Math" w:hAnsi="Cambria Math"/>
+                <w:i/>
+              </w:rPr>
+            </m:ctrlPr>
+          </m:sSubPr>
+          <m:e>
+            <m:r>
+              <w:rPr>
+                <w:rFonts w:ascii="Cambria Math" w:hAnsi="Cambria Math"/>
+              </w:rPr>
+              <m:t>s</m:t>
+            </m:r>
+          </m:e>
+          <m:sub>
+            <m:r>
+              <w:rPr>
+                <w:rFonts w:ascii="Cambria Math" w:hAnsi="Cambria Math"/>
+              </w:rPr>
+              <m:t>t</m:t>
+            </m:r>
+          </m:sub>
+        </m:sSub>
+        <m:r>
+          <w:rPr>
+            <w:rFonts w:ascii="Cambria Math" w:eastAsiaTheme="minorEastAsia" w:hAnsi="Cambria Math"/>
+          </w:rPr>
+          <m:t>,</m:t>
+        </m:r>
+        <m:sSub>
+          <m:sSubPr>
+            <m:ctrlPr>
+              <w:rPr>
+                <w:rFonts w:ascii="Cambria Math" w:eastAsiaTheme="minorEastAsia" w:hAnsi="Cambria Math"/>
+                <w:i/>
+              </w:rPr>
+            </m:ctrlPr>
+          </m:sSubPr>
+          <m:e>
+            <m:r>
+              <w:rPr>
+                <w:rFonts w:ascii="Cambria Math" w:eastAsiaTheme="minorEastAsia" w:hAnsi="Cambria Math"/>
+              </w:rPr>
+              <m:t>a</m:t>
+            </m:r>
+          </m:e>
+          <m:sub>
+            <m:r>
+              <w:rPr>
+                <w:rFonts w:ascii="Cambria Math" w:eastAsiaTheme="minorEastAsia" w:hAnsi="Cambria Math"/>
+              </w:rPr>
+              <m:t>t</m:t>
+            </m:r>
+          </m:sub>
+        </m:sSub>
+        <m:r>
+          <w:rPr>
+            <w:rFonts w:ascii="Cambria Math" w:eastAsiaTheme="minorEastAsia" w:hAnsi="Cambria Math"/>
+          </w:rPr>
+          <m:t>,</m:t>
+        </m:r>
+        <m:sSub>
+          <m:sSubPr>
+            <m:ctrlPr>
+              <w:rPr>
+                <w:rFonts w:ascii="Cambria Math" w:eastAsiaTheme="minorEastAsia" w:hAnsi="Cambria Math"/>
+                <w:i/>
+              </w:rPr>
+            </m:ctrlPr>
+          </m:sSubPr>
+          <m:e>
+            <m:r>
+              <w:rPr>
+                <w:rFonts w:ascii="Cambria Math" w:eastAsiaTheme="minorEastAsia" w:hAnsi="Cambria Math"/>
+              </w:rPr>
+              <m:t>r</m:t>
+            </m:r>
+          </m:e>
+          <m:sub>
+            <m:r>
+              <w:rPr>
+                <w:rFonts w:ascii="Cambria Math" w:eastAsiaTheme="minorEastAsia" w:hAnsi="Cambria Math"/>
+              </w:rPr>
+              <m:t>t</m:t>
+            </m:r>
+          </m:sub>
+        </m:sSub>
+        <m:r>
+          <w:rPr>
+            <w:rFonts w:ascii="Cambria Math" w:eastAsiaTheme="minorEastAsia" w:hAnsi="Cambria Math"/>
+          </w:rPr>
+          <m:t>,</m:t>
+        </m:r>
+        <m:sSub>
+          <m:sSubPr>
+            <m:ctrlPr>
+              <w:rPr>
+                <w:rFonts w:ascii="Cambria Math" w:eastAsiaTheme="minorEastAsia" w:hAnsi="Cambria Math"/>
+                <w:i/>
+              </w:rPr>
+            </m:ctrlPr>
+          </m:sSubPr>
+          <m:e>
+            <m:r>
+              <w:rPr>
+                <w:rFonts w:ascii="Cambria Math" w:eastAsiaTheme="minorEastAsia" w:hAnsi="Cambria Math"/>
+              </w:rPr>
+              <m:t>s</m:t>
+            </m:r>
+          </m:e>
+          <m:sub>
+            <m:r>
+              <w:rPr>
+                <w:rFonts w:ascii="Cambria Math" w:eastAsiaTheme="minorEastAsia" w:hAnsi="Cambria Math"/>
+              </w:rPr>
+              <m:t>t+1</m:t>
+            </m:r>
+          </m:sub>
+        </m:sSub>
+      </m:oMath>
+    </w:p>
+    <w:p>
+      <w:pPr>
+        <w:pStyle w:val="ListParagraph"/>
+        <w:rPr>
+          <w:rFonts w:eastAsiaTheme="minorEastAsia"/>
+        </w:rPr>
+      </w:pPr>
+      <w:r>
+        <w:t>Thus, we don’t need to stop when we reach a state that is already in terminal state</w:t>
       </w:r>
       <w:r>
         <w:t>.</w:t>
       </w:r>
       <w:r>
-        <w:t xml:space="preserve"> And start a new data collection and a new LSPI iteration.</w:t>
-      </w:r>
+        <w:t xml:space="preserve"> However, it’s preferred to not include the future Q value estimation when reaching a done state. Meaning, not </w:t>
+      </w:r>
+      <w:proofErr w:type="gramStart"/>
+      <w:r>
+        <w:t>taking into account</w:t>
+      </w:r>
+      <w:proofErr w:type="gramEnd"/>
+      <w:r>
+        <w:t xml:space="preserve"> the </w:t>
+      </w:r>
+      <m:oMath>
+        <m:r>
+          <m:rPr>
+            <m:sty m:val="p"/>
+          </m:rPr>
+          <w:rPr>
+            <w:rFonts w:ascii="Cambria Math" w:hAnsi="Cambria Math"/>
+          </w:rPr>
+          <m:t>γ</m:t>
+        </m:r>
+        <m:r>
+          <w:rPr>
+            <w:rFonts w:ascii="Cambria Math" w:hAnsi="Cambria Math"/>
+          </w:rPr>
+          <m:t>Q</m:t>
+        </m:r>
+        <m:d>
+          <m:dPr>
+            <m:ctrlPr>
+              <w:rPr>
+                <w:rFonts w:ascii="Cambria Math" w:hAnsi="Cambria Math"/>
+                <w:i/>
+              </w:rPr>
+            </m:ctrlPr>
+          </m:dPr>
+          <m:e>
+            <m:sSub>
+              <m:sSubPr>
+                <m:ctrlPr>
+                  <w:rPr>
+                    <w:rFonts w:ascii="Cambria Math" w:hAnsi="Cambria Math"/>
+                    <w:i/>
+                  </w:rPr>
+                </m:ctrlPr>
+              </m:sSubPr>
+              <m:e>
+                <m:r>
+                  <w:rPr>
+                    <w:rFonts w:ascii="Cambria Math" w:hAnsi="Cambria Math"/>
+                  </w:rPr>
+                  <m:t>s</m:t>
+                </m:r>
+              </m:e>
+              <m:sub>
+                <m:r>
+                  <w:rPr>
+                    <w:rFonts w:ascii="Cambria Math" w:hAnsi="Cambria Math"/>
+                  </w:rPr>
+                  <m:t>t+1</m:t>
+                </m:r>
+              </m:sub>
+            </m:sSub>
+            <m:r>
+              <w:rPr>
+                <w:rFonts w:ascii="Cambria Math" w:hAnsi="Cambria Math"/>
+              </w:rPr>
+              <m:t>,a</m:t>
+            </m:r>
+          </m:e>
+        </m:d>
+      </m:oMath>
+      <w:r>
+        <w:rPr>
+          <w:rFonts w:eastAsiaTheme="minorEastAsia"/>
+        </w:rPr>
+        <w:t xml:space="preserve"> when estimating (by LLN) the C matrix as this is a terminal state and there is no need for future rewards expectancy estimation for it (this might be another problem but not as described in our assignment).</w:t>
+      </w:r>
+    </w:p>
+    <w:p>
+      <w:pPr>
+        <w:pStyle w:val="ListParagraph"/>
+        <w:rPr>
+          <w:rFonts w:eastAsiaTheme="minorEastAsia"/>
+        </w:rPr>
+      </w:pPr>
+      <w:r>
+        <w:rPr>
+          <w:rFonts w:eastAsiaTheme="minorEastAsia"/>
+        </w:rPr>
+        <w:t>When removing this component from C estimation for terminal states, we reach 1.0 success rate.</w:t>
+      </w:r>
+      <w:r>
+        <w:rPr>
+          <w:rFonts w:eastAsiaTheme="minorEastAsia"/>
+        </w:rPr>
+        <w:br/>
+        <w:t>In our code the C estimation update is as follows:</w:t>
+      </w:r>
+      <w:r>
+        <w:rPr>
+          <w:rFonts w:eastAsiaTheme="minorEastAsia"/>
+        </w:rPr>
+        <w:br/>
+      </w:r>
+      <w:r>
+        <w:rPr>
+          <w:rFonts w:eastAsiaTheme="minorEastAsia"/>
+        </w:rPr>
+        <w:t>C += np.dot(phi, (</w:t>
+      </w:r>
+      <w:proofErr w:type="spellStart"/>
+      <w:r>
+        <w:rPr>
+          <w:rFonts w:eastAsiaTheme="minorEastAsia"/>
+        </w:rPr>
+        <w:t>phi.T</w:t>
+      </w:r>
+      <w:proofErr w:type="spellEnd"/>
+      <w:r>
+        <w:rPr>
+          <w:rFonts w:eastAsiaTheme="minorEastAsia"/>
+        </w:rPr>
+        <w:t xml:space="preserve"> - (</w:t>
+      </w:r>
+      <w:r>
+        <w:rPr>
+          <w:rFonts w:eastAsiaTheme="minorEastAsia"/>
+          <w:b/>
+          <w:bCs/>
+        </w:rPr>
+        <w:t xml:space="preserve">(1 - </w:t>
+      </w:r>
+      <w:proofErr w:type="spellStart"/>
+      <w:r>
+        <w:rPr>
+          <w:rFonts w:eastAsiaTheme="minorEastAsia"/>
+          <w:b/>
+          <w:bCs/>
+        </w:rPr>
+        <w:t>done_flags</w:t>
+      </w:r>
+      <w:proofErr w:type="spellEnd"/>
+      <w:r>
+        <w:rPr>
+          <w:rFonts w:eastAsiaTheme="minorEastAsia"/>
+          <w:b/>
+          <w:bCs/>
+        </w:rPr>
+        <w:t>[</w:t>
+      </w:r>
+      <w:proofErr w:type="spellStart"/>
+      <w:r>
+        <w:rPr>
+          <w:rFonts w:eastAsiaTheme="minorEastAsia"/>
+          <w:b/>
+          <w:bCs/>
+        </w:rPr>
+        <w:t>i</w:t>
+      </w:r>
+      <w:proofErr w:type="spellEnd"/>
+      <w:r>
+        <w:rPr>
+          <w:rFonts w:eastAsiaTheme="minorEastAsia"/>
+          <w:b/>
+          <w:bCs/>
+        </w:rPr>
+        <w:t>])</w:t>
+      </w:r>
+      <w:r>
+        <w:rPr>
+          <w:rFonts w:eastAsiaTheme="minorEastAsia"/>
+        </w:rPr>
+        <w:t xml:space="preserve"> * gamma * </w:t>
+      </w:r>
+      <w:proofErr w:type="spellStart"/>
+      <w:r>
+        <w:rPr>
+          <w:rFonts w:eastAsiaTheme="minorEastAsia"/>
+        </w:rPr>
+        <w:t>phi_next.T</w:t>
+      </w:r>
+      <w:proofErr w:type="spellEnd"/>
+      <w:r>
+        <w:rPr>
+          <w:rFonts w:eastAsiaTheme="minorEastAsia"/>
+        </w:rPr>
+        <w:t>)))</w:t>
+      </w:r>
+      <w:bookmarkStart w:id="0" w:name="_GoBack"/>
+      <w:bookmarkEnd w:id="0"/>
     </w:p>
     <w:p>
       <w:pPr>
@@ -73,26 +399,18 @@
       </w:r>
       <w:r>
         <w:br/>
-      </w:r>
-      <w:r>
         <w:t xml:space="preserve">data mean </w:t>
       </w:r>
       <w:r>
         <w:tab/>
-      </w:r>
-      <w:r>
         <w:t>[-3.00931294e-01  7.02421111e-05]</w:t>
       </w:r>
       <w:r>
         <w:br/>
-      </w:r>
-      <w:r>
         <w:t xml:space="preserve">data std </w:t>
       </w:r>
       <w:r>
         <w:tab/>
-      </w:r>
-      <w:r>
         <w:t>[0.51958566 0.04022475]</w:t>
       </w:r>
       <w:r>
@@ -123,13 +441,7 @@
           <w:rPr>
             <w:rFonts w:ascii="Cambria Math" w:hAnsi="Cambria Math"/>
           </w:rPr>
-          <m:t>w</m:t>
-        </m:r>
-        <m:r>
-          <w:rPr>
-            <w:rFonts w:ascii="Cambria Math" w:hAnsi="Cambria Math"/>
-          </w:rPr>
-          <m:t xml:space="preserve"> </m:t>
+          <m:t xml:space="preserve">w </m:t>
         </m:r>
       </m:oMath>
       <w:r>
@@ -143,7 +455,13 @@
           <w:rPr>
             <w:rFonts w:ascii="Cambria Math" w:hAnsi="Cambria Math"/>
           </w:rPr>
-          <m:t>ϕ</m:t>
+          <m:t>ϕ(</m:t>
+        </m:r>
+        <m:r>
+          <w:rPr>
+            <w:rFonts w:ascii="Cambria Math" w:hAnsi="Cambria Math"/>
+          </w:rPr>
+          <m:t>s,a</m:t>
         </m:r>
         <m:r>
           <m:rPr>
@@ -152,13 +470,27 @@
           <w:rPr>
             <w:rFonts w:ascii="Cambria Math" w:hAnsi="Cambria Math"/>
           </w:rPr>
-          <m:t>(</m:t>
-        </m:r>
-        <m:r>
-          <w:rPr>
-            <w:rFonts w:ascii="Cambria Math" w:hAnsi="Cambria Math"/>
-          </w:rPr>
-          <m:t>s,a</m:t>
+          <m:t>)</m:t>
+        </m:r>
+      </m:oMath>
+      <w:r>
+        <w:rPr>
+          <w:rFonts w:eastAsiaTheme="minorEastAsia"/>
+        </w:rPr>
+        <w:t xml:space="preserve">. In our case the size of the features vector (as we estimate Q) is </w:t>
+      </w:r>
+      <m:oMath>
+        <m:r>
+          <w:rPr>
+            <w:rFonts w:ascii="Cambria Math" w:eastAsiaTheme="minorEastAsia" w:hAnsi="Cambria Math"/>
+          </w:rPr>
+          <m:t>|</m:t>
+        </m:r>
+        <m:r>
+          <w:rPr>
+            <w:rFonts w:ascii="Cambria Math" w:hAnsi="Cambria Math"/>
+          </w:rPr>
+          <m:t>ϕ</m:t>
         </m:r>
         <m:r>
           <m:rPr>
@@ -167,27 +499,13 @@
           <w:rPr>
             <w:rFonts w:ascii="Cambria Math" w:hAnsi="Cambria Math"/>
           </w:rPr>
-          <m:t>)</m:t>
-        </m:r>
-      </m:oMath>
-      <w:r>
-        <w:rPr>
-          <w:rFonts w:eastAsiaTheme="minorEastAsia"/>
-        </w:rPr>
-        <w:t xml:space="preserve">. In our case the size of the features vector (as we estimate Q) is </w:t>
-      </w:r>
-      <m:oMath>
-        <m:r>
-          <w:rPr>
-            <w:rFonts w:ascii="Cambria Math" w:eastAsiaTheme="minorEastAsia" w:hAnsi="Cambria Math"/>
-          </w:rPr>
-          <m:t>|</m:t>
-        </m:r>
-        <m:r>
-          <w:rPr>
-            <w:rFonts w:ascii="Cambria Math" w:hAnsi="Cambria Math"/>
-          </w:rPr>
-          <m:t>ϕ</m:t>
+          <m:t>(</m:t>
+        </m:r>
+        <m:r>
+          <w:rPr>
+            <w:rFonts w:ascii="Cambria Math" w:hAnsi="Cambria Math"/>
+          </w:rPr>
+          <m:t>s,a</m:t>
         </m:r>
         <m:r>
           <m:rPr>
@@ -196,13 +514,13 @@
           <w:rPr>
             <w:rFonts w:ascii="Cambria Math" w:hAnsi="Cambria Math"/>
           </w:rPr>
-          <m:t>(</m:t>
-        </m:r>
-        <m:r>
-          <w:rPr>
-            <w:rFonts w:ascii="Cambria Math" w:hAnsi="Cambria Math"/>
-          </w:rPr>
-          <m:t>s,a</m:t>
+          <m:t>)|=|A||</m:t>
+        </m:r>
+        <m:r>
+          <w:rPr>
+            <w:rFonts w:ascii="Cambria Math" w:hAnsi="Cambria Math"/>
+          </w:rPr>
+          <m:t>ϕ</m:t>
         </m:r>
         <m:r>
           <m:rPr>
@@ -211,7 +529,13 @@
           <w:rPr>
             <w:rFonts w:ascii="Cambria Math" w:hAnsi="Cambria Math"/>
           </w:rPr>
-          <m:t>)</m:t>
+          <m:t>(</m:t>
+        </m:r>
+        <m:r>
+          <w:rPr>
+            <w:rFonts w:ascii="Cambria Math" w:hAnsi="Cambria Math"/>
+          </w:rPr>
+          <m:t>s</m:t>
         </m:r>
         <m:r>
           <m:rPr>
@@ -220,13 +544,13 @@
           <w:rPr>
             <w:rFonts w:ascii="Cambria Math" w:hAnsi="Cambria Math"/>
           </w:rPr>
-          <m:t>|=|A||</m:t>
-        </m:r>
-        <m:r>
-          <w:rPr>
-            <w:rFonts w:ascii="Cambria Math" w:hAnsi="Cambria Math"/>
-          </w:rPr>
-          <m:t>ϕ</m:t>
+          <m:t>)|</m:t>
+        </m:r>
+        <m:r>
+          <w:rPr>
+            <w:rFonts w:ascii="Cambria Math" w:eastAsiaTheme="minorEastAsia" w:hAnsi="Cambria Math"/>
+          </w:rPr>
+          <m:t>=3</m:t>
         </m:r>
         <m:r>
           <m:rPr>
@@ -235,13 +559,13 @@
           <w:rPr>
             <w:rFonts w:ascii="Cambria Math" w:hAnsi="Cambria Math"/>
           </w:rPr>
-          <m:t>(</m:t>
-        </m:r>
-        <m:r>
-          <w:rPr>
-            <w:rFonts w:ascii="Cambria Math" w:hAnsi="Cambria Math"/>
-          </w:rPr>
-          <m:t>s</m:t>
+          <m:t>|</m:t>
+        </m:r>
+        <m:r>
+          <w:rPr>
+            <w:rFonts w:ascii="Cambria Math" w:hAnsi="Cambria Math"/>
+          </w:rPr>
+          <m:t>ϕ</m:t>
         </m:r>
         <m:r>
           <m:rPr>
@@ -250,7 +574,13 @@
           <w:rPr>
             <w:rFonts w:ascii="Cambria Math" w:hAnsi="Cambria Math"/>
           </w:rPr>
-          <m:t>)</m:t>
+          <m:t>(</m:t>
+        </m:r>
+        <m:r>
+          <w:rPr>
+            <w:rFonts w:ascii="Cambria Math" w:hAnsi="Cambria Math"/>
+          </w:rPr>
+          <m:t>s</m:t>
         </m:r>
         <m:r>
           <m:rPr>
@@ -259,13 +589,22 @@
           <w:rPr>
             <w:rFonts w:ascii="Cambria Math" w:hAnsi="Cambria Math"/>
           </w:rPr>
-          <m:t>|</m:t>
-        </m:r>
+          <m:t>)|</m:t>
+        </m:r>
+      </m:oMath>
+      <w:r>
+        <w:rPr>
+          <w:rFonts w:eastAsiaTheme="minorEastAsia"/>
+        </w:rPr>
+        <w:br/>
+        <w:t xml:space="preserve">In our case, when we used 12x10 features per state, we get </w:t>
+      </w:r>
+      <m:oMath>
         <m:r>
           <w:rPr>
             <w:rFonts w:ascii="Cambria Math" w:eastAsiaTheme="minorEastAsia" w:hAnsi="Cambria Math"/>
           </w:rPr>
-          <m:t>=3</m:t>
+          <m:t>3</m:t>
         </m:r>
         <m:r>
           <m:rPr>
@@ -304,38 +643,25 @@
           <w:rPr>
             <w:rFonts w:ascii="Cambria Math" w:hAnsi="Cambria Math"/>
           </w:rPr>
-          <m:t>)|</m:t>
-        </m:r>
-      </m:oMath>
-      <w:r>
-        <w:rPr>
-          <w:rFonts w:eastAsiaTheme="minorEastAsia"/>
-        </w:rPr>
-        <w:br/>
-        <w:t xml:space="preserve">In our case, when we used 12x10 features per state, we get </w:t>
-      </w:r>
-      <m:oMath>
-        <m:r>
-          <w:rPr>
-            <w:rFonts w:ascii="Cambria Math" w:eastAsiaTheme="minorEastAsia" w:hAnsi="Cambria Math"/>
-          </w:rPr>
-          <m:t>3</m:t>
+          <m:t>)| =</m:t>
         </m:r>
         <m:r>
           <m:rPr>
             <m:sty m:val="p"/>
           </m:rPr>
           <w:rPr>
-            <w:rFonts w:ascii="Cambria Math" w:hAnsi="Cambria Math"/>
-          </w:rPr>
-          <m:t>|</m:t>
-        </m:r>
-        <m:r>
-          <w:rPr>
-            <w:rFonts w:ascii="Cambria Math" w:hAnsi="Cambria Math"/>
-          </w:rPr>
-          <m:t>ϕ</m:t>
-        </m:r>
+            <w:rFonts w:ascii="Cambria Math" w:eastAsiaTheme="minorEastAsia" w:hAnsi="Cambria Math"/>
+          </w:rPr>
+          <m:t>3 x 120 = 360</m:t>
+        </m:r>
+      </m:oMath>
+      <w:r>
+        <w:rPr>
+          <w:rFonts w:eastAsiaTheme="minorEastAsia"/>
+        </w:rPr>
+        <w:br/>
+      </w:r>
+      <m:oMath>
         <m:r>
           <m:rPr>
             <m:sty m:val="p"/>
@@ -343,64 +669,28 @@
           <w:rPr>
             <w:rFonts w:ascii="Cambria Math" w:hAnsi="Cambria Math"/>
           </w:rPr>
-          <m:t>(</m:t>
-        </m:r>
-        <m:r>
-          <w:rPr>
-            <w:rFonts w:ascii="Cambria Math" w:hAnsi="Cambria Math"/>
-          </w:rPr>
-          <m:t>s</m:t>
-        </m:r>
-        <m:r>
-          <m:rPr>
-            <m:sty m:val="p"/>
-          </m:rPr>
-          <w:rPr>
-            <w:rFonts w:ascii="Cambria Math" w:hAnsi="Cambria Math"/>
-          </w:rPr>
-          <m:t>)|</m:t>
-        </m:r>
-        <m:r>
-          <m:rPr>
-            <m:sty m:val="p"/>
-          </m:rPr>
-          <w:rPr>
-            <w:rFonts w:ascii="Cambria Math" w:hAnsi="Cambria Math"/>
-          </w:rPr>
-          <m:t xml:space="preserve"> =</m:t>
-        </m:r>
-        <m:r>
-          <m:rPr>
-            <m:sty m:val="p"/>
-          </m:rPr>
-          <w:rPr>
-            <w:rFonts w:ascii="Cambria Math" w:eastAsiaTheme="minorEastAsia" w:hAnsi="Cambria Math"/>
-          </w:rPr>
-          <m:t>3 x 120 = 360</m:t>
+          <m:t xml:space="preserve"> </m:t>
         </m:r>
       </m:oMath>
       <w:r>
         <w:rPr>
           <w:rFonts w:eastAsiaTheme="minorEastAsia"/>
         </w:rPr>
-        <w:br/>
-      </w:r>
-      <m:oMath>
-        <m:r>
-          <m:rPr>
-            <m:sty m:val="p"/>
-          </m:rPr>
-          <w:rPr>
-            <w:rFonts w:ascii="Cambria Math" w:hAnsi="Cambria Math"/>
-          </w:rPr>
-          <m:t xml:space="preserve"> </m:t>
-        </m:r>
-      </m:oMath>
-      <w:r>
-        <w:rPr>
-          <w:rFonts w:eastAsiaTheme="minorEastAsia"/>
-        </w:rPr>
-        <w:t>If there is a bias coefficient added to the features vector per state, we have:</w:t>
+        <w:t>If there is a bias coefficient added to the f</w:t>
+      </w:r>
+      <w:proofErr w:type="spellStart"/>
+      <w:r>
+        <w:rPr>
+          <w:rFonts w:eastAsiaTheme="minorEastAsia"/>
+        </w:rPr>
+        <w:t>eatures</w:t>
+      </w:r>
+      <w:proofErr w:type="spellEnd"/>
+      <w:r>
+        <w:rPr>
+          <w:rFonts w:eastAsiaTheme="minorEastAsia"/>
+        </w:rPr>
+        <w:t xml:space="preserve"> vector per state, we have:</w:t>
       </w:r>
       <w:r>
         <w:rPr>
@@ -519,16 +809,7 @@
             <w:rPr>
               <w:rFonts w:ascii="Cambria Math" w:hAnsi="Cambria Math"/>
             </w:rPr>
-            <m:t>)|</m:t>
-          </m:r>
-          <m:r>
-            <m:rPr>
-              <m:sty m:val="p"/>
-            </m:rPr>
-            <w:rPr>
-              <w:rFonts w:ascii="Cambria Math" w:hAnsi="Cambria Math"/>
-            </w:rPr>
-            <m:t>=</m:t>
+            <m:t>)|=</m:t>
           </m:r>
           <m:r>
             <m:rPr>
@@ -537,38 +818,12 @@
             <w:rPr>
               <w:rFonts w:ascii="Cambria Math" w:eastAsiaTheme="minorEastAsia" w:hAnsi="Cambria Math"/>
             </w:rPr>
-            <m:t>3 x 12</m:t>
+            <m:t>3 x 121 = 363</m:t>
           </m:r>
           <m:r>
             <m:rPr>
               <m:sty m:val="p"/>
             </m:rPr>
-            <w:rPr>
-              <w:rFonts w:ascii="Cambria Math" w:eastAsiaTheme="minorEastAsia" w:hAnsi="Cambria Math"/>
-            </w:rPr>
-            <m:t>1</m:t>
-          </m:r>
-          <m:r>
-            <m:rPr>
-              <m:sty m:val="p"/>
-            </m:rPr>
-            <w:rPr>
-              <w:rFonts w:ascii="Cambria Math" w:eastAsiaTheme="minorEastAsia" w:hAnsi="Cambria Math"/>
-            </w:rPr>
-            <m:t xml:space="preserve"> = 36</m:t>
-          </m:r>
-          <m:r>
-            <m:rPr>
-              <m:sty m:val="p"/>
-            </m:rPr>
-            <w:rPr>
-              <w:rFonts w:ascii="Cambria Math" w:eastAsiaTheme="minorEastAsia" w:hAnsi="Cambria Math"/>
-            </w:rPr>
-            <m:t>3</m:t>
-          </m:r>
-          <w:bookmarkStart w:id="0" w:name="_GoBack"/>
-          <w:bookmarkEnd w:id="0"/>
-          <m:r>
             <w:rPr>
               <w:rFonts w:eastAsiaTheme="minorEastAsia"/>
             </w:rPr>
@@ -625,13 +880,7 @@
         <w:pStyle w:val="ListParagraph"/>
       </w:pPr>
       <w:r>
-        <w:t>In class we saw we need to do the following</w:t>
-      </w:r>
-      <w:r>
-        <w:t xml:space="preserve"> per iteration</w:t>
-      </w:r>
-      <w:r>
-        <w:t>:</w:t>
+        <w:t>In class we saw we need to do the following per iteration:</w:t>
       </w:r>
       <w:r>
         <w:br/>
@@ -685,10 +934,7 @@
         <w:t xml:space="preserve"> and features </w:t>
       </w:r>
       <w:r>
-        <w:t>vector for the next state in each tuple of (state, action, reward, next state) e</w:t>
-      </w:r>
-      <w:r>
-        <w:t xml:space="preserve">stimate </w:t>
+        <w:t xml:space="preserve">vector for the next state in each tuple of (state, action, reward, next state) estimate </w:t>
       </w:r>
       <m:oMath>
         <m:r>
@@ -733,13 +979,7 @@
           <w:rPr>
             <w:rFonts w:ascii="Cambria Math" w:eastAsiaTheme="minorEastAsia" w:hAnsi="Cambria Math"/>
           </w:rPr>
-          <m:t>,a</m:t>
-        </m:r>
-        <m:r>
-          <w:rPr>
-            <w:rFonts w:ascii="Cambria Math" w:eastAsiaTheme="minorEastAsia" w:hAnsi="Cambria Math"/>
-          </w:rPr>
-          <m:t>)</m:t>
+          <m:t>,a)</m:t>
         </m:r>
       </m:oMath>
       <w:r>
@@ -761,6 +1001,7 @@
         </w:numPr>
       </w:pPr>
       <w:r>
+        <w:lastRenderedPageBreak/>
         <w:t xml:space="preserve">Accumulate according to the below formulas the </w:t>
       </w:r>
       <m:oMath>
@@ -792,10 +1033,7 @@
         <w:t xml:space="preserve"> matrix (</w:t>
       </w:r>
       <w:r>
-        <w:t>From the lecture notes</w:t>
-      </w:r>
-      <w:r>
-        <w:t>)</w:t>
+        <w:t>From the lecture notes)</w:t>
       </w:r>
       <w:r>
         <w:rPr>
@@ -859,14 +1097,7 @@
         </w:numPr>
       </w:pPr>
       <w:r>
-        <w:lastRenderedPageBreak/>
-        <w:t>Apply inverse o</w:t>
-      </w:r>
-      <w:r>
-        <w:t>n</w:t>
-      </w:r>
-      <w:r>
-        <w:t xml:space="preserve"> matrix A and multiple w</w:t>
+        <w:t>Apply inverse on matrix A and multiple w</w:t>
       </w:r>
       <w:r>
         <w:t>ith</w:t>
@@ -913,19 +1144,7 @@
           <w:rPr>
             <w:rFonts w:ascii="Cambria Math" w:eastAsiaTheme="minorEastAsia" w:hAnsi="Cambria Math"/>
           </w:rPr>
-          <m:t>(</m:t>
-        </m:r>
-        <m:r>
-          <w:rPr>
-            <w:rFonts w:ascii="Cambria Math" w:eastAsiaTheme="minorEastAsia" w:hAnsi="Cambria Math"/>
-          </w:rPr>
-          <m:t>s,a</m:t>
-        </m:r>
-        <m:r>
-          <w:rPr>
-            <w:rFonts w:ascii="Cambria Math" w:eastAsiaTheme="minorEastAsia" w:hAnsi="Cambria Math"/>
-          </w:rPr>
-          <m:t>)</m:t>
+          <m:t>(s,a)</m:t>
         </m:r>
       </m:oMath>
       <w:r>
@@ -959,10 +1178,7 @@
         </w:numPr>
       </w:pPr>
       <w:r>
-        <w:t xml:space="preserve">Apply greedy bellman operator on the </w:t>
-      </w:r>
-      <w:r>
-        <w:t xml:space="preserve">new </w:t>
+        <w:t xml:space="preserve">Apply greedy bellman operator on the new </w:t>
       </w:r>
       <m:oMath>
         <m:r>
@@ -975,19 +1191,7 @@
           <w:rPr>
             <w:rFonts w:ascii="Cambria Math" w:eastAsiaTheme="minorEastAsia" w:hAnsi="Cambria Math"/>
           </w:rPr>
-          <m:t>(</m:t>
-        </m:r>
-        <m:r>
-          <w:rPr>
-            <w:rFonts w:ascii="Cambria Math" w:eastAsiaTheme="minorEastAsia" w:hAnsi="Cambria Math"/>
-          </w:rPr>
-          <m:t>s,a</m:t>
-        </m:r>
-        <m:r>
-          <w:rPr>
-            <w:rFonts w:ascii="Cambria Math" w:eastAsiaTheme="minorEastAsia" w:hAnsi="Cambria Math"/>
-          </w:rPr>
-          <m:t>)</m:t>
+          <m:t>(s,a)</m:t>
         </m:r>
       </m:oMath>
       <w:r>

</xml_diff>

<commit_message>
wet3 q3 updated word with plots for 5 and 6 (missing final plot of vs samples count)
</commit_message>
<xml_diff>
--- a/wet3/wet3_q3.docx
+++ b/wet3/wet3_q3.docx
@@ -192,15 +192,7 @@
         <w:t>.</w:t>
       </w:r>
       <w:r>
-        <w:t xml:space="preserve"> However, it’s preferred to not include the future Q value estimation when reaching a done state. Meaning, not </w:t>
-      </w:r>
-      <w:proofErr w:type="gramStart"/>
-      <w:r>
-        <w:t>taking into account</w:t>
-      </w:r>
-      <w:proofErr w:type="gramEnd"/>
-      <w:r>
-        <w:t xml:space="preserve"> the </w:t>
+        <w:t xml:space="preserve"> However, it’s preferred to not include the future Q value estimation when reaching a done state. Meaning, not taking into account the </w:t>
       </w:r>
       <m:oMath>
         <m:r>
@@ -267,7 +259,21 @@
         <w:rPr>
           <w:rFonts w:eastAsiaTheme="minorEastAsia"/>
         </w:rPr>
-        <w:t xml:space="preserve"> when estimating (by LLN) the C matrix as this is a terminal state and there is no need for future rewards expectancy estimation for it (this might be another problem but not as described in our assignment).</w:t>
+        <w:t xml:space="preserve"> when estimating (by LLN) the C matrix as this is a terminal state and there is no need for future rewards ex</w:t>
+      </w:r>
+      <w:proofErr w:type="spellStart"/>
+      <w:r>
+        <w:rPr>
+          <w:rFonts w:eastAsiaTheme="minorEastAsia"/>
+        </w:rPr>
+        <w:t>pectancy</w:t>
+      </w:r>
+      <w:proofErr w:type="spellEnd"/>
+      <w:r>
+        <w:rPr>
+          <w:rFonts w:eastAsiaTheme="minorEastAsia"/>
+        </w:rPr>
+        <w:t xml:space="preserve"> estimation for it (this might be another problem but not as described in our assignment).</w:t>
       </w:r>
     </w:p>
     <w:p>
@@ -380,8 +386,6 @@
         </w:rPr>
         <w:t>)))</w:t>
       </w:r>
-      <w:bookmarkStart w:id="0" w:name="_GoBack"/>
-      <w:bookmarkEnd w:id="0"/>
     </w:p>
     <w:p>
       <w:pPr>
@@ -477,7 +481,21 @@
         <w:rPr>
           <w:rFonts w:eastAsiaTheme="minorEastAsia"/>
         </w:rPr>
-        <w:t xml:space="preserve">. In our case the size of the features vector (as we estimate Q) is </w:t>
+        <w:t>. In our case the size of the features vector (as we estima</w:t>
+      </w:r>
+      <w:proofErr w:type="spellStart"/>
+      <w:r>
+        <w:rPr>
+          <w:rFonts w:eastAsiaTheme="minorEastAsia"/>
+        </w:rPr>
+        <w:t>te</w:t>
+      </w:r>
+      <w:proofErr w:type="spellEnd"/>
+      <w:r>
+        <w:rPr>
+          <w:rFonts w:eastAsiaTheme="minorEastAsia"/>
+        </w:rPr>
+        <w:t xml:space="preserve"> Q) is </w:t>
       </w:r>
       <m:oMath>
         <m:r>
@@ -676,21 +694,7 @@
         <w:rPr>
           <w:rFonts w:eastAsiaTheme="minorEastAsia"/>
         </w:rPr>
-        <w:t>If there is a bias coefficient added to the f</w:t>
-      </w:r>
-      <w:proofErr w:type="spellStart"/>
-      <w:r>
-        <w:rPr>
-          <w:rFonts w:eastAsiaTheme="minorEastAsia"/>
-        </w:rPr>
-        <w:t>eatures</w:t>
-      </w:r>
-      <w:proofErr w:type="spellEnd"/>
-      <w:r>
-        <w:rPr>
-          <w:rFonts w:eastAsiaTheme="minorEastAsia"/>
-        </w:rPr>
-        <w:t xml:space="preserve"> vector per state, we have:</w:t>
+        <w:t>If there is a bias coefficient added to the features vector per state, we have:</w:t>
       </w:r>
       <w:r>
         <w:rPr>
@@ -1208,6 +1212,348 @@
       <w:pPr>
         <w:pStyle w:val="ListParagraph"/>
       </w:pPr>
+      <w:r>
+        <w:t xml:space="preserve">Plots of the average success rate over 50 random start states (w/ velocity 0) as described in section 4 of the question. The average success rate is evaluated vs the </w:t>
+      </w:r>
+      <w:proofErr w:type="spellStart"/>
+      <w:r>
+        <w:t>lspi</w:t>
+      </w:r>
+      <w:proofErr w:type="spellEnd"/>
+      <w:r>
+        <w:t xml:space="preserve"> iterations (until convergence). We tested several random seeds:</w:t>
+      </w:r>
+      <w:r>
+        <w:br/>
+      </w:r>
+      <w:r>
+        <w:rPr>
+          <w:noProof/>
+        </w:rPr>
+        <w:drawing>
+          <wp:inline distT="0" distB="0" distL="0" distR="0" wp14:anchorId="026ABE04" wp14:editId="7B85750B">
+            <wp:extent cx="3634740" cy="3634740"/>
+            <wp:effectExtent l="0" t="0" r="3810" b="3810"/>
+            <wp:docPr id="2" name="Picture 2" descr="A screenshot of a social media post&#10;&#10;Description automatically generated"/>
+            <wp:cNvGraphicFramePr>
+              <a:graphicFrameLocks xmlns:a="http://schemas.openxmlformats.org/drawingml/2006/main" noChangeAspect="1"/>
+            </wp:cNvGraphicFramePr>
+            <a:graphic xmlns:a="http://schemas.openxmlformats.org/drawingml/2006/main">
+              <a:graphicData uri="http://schemas.openxmlformats.org/drawingml/2006/picture">
+                <pic:pic xmlns:pic="http://schemas.openxmlformats.org/drawingml/2006/picture">
+                  <pic:nvPicPr>
+                    <pic:cNvPr id="2" name="Figure_1_seed_123.png"/>
+                    <pic:cNvPicPr/>
+                  </pic:nvPicPr>
+                  <pic:blipFill>
+                    <a:blip r:embed="rId6">
+                      <a:extLst>
+                        <a:ext uri="{28A0092B-C50C-407E-A947-70E740481C1C}">
+                          <a14:useLocalDpi xmlns:a14="http://schemas.microsoft.com/office/drawing/2010/main" val="0"/>
+                        </a:ext>
+                      </a:extLst>
+                    </a:blip>
+                    <a:stretch>
+                      <a:fillRect/>
+                    </a:stretch>
+                  </pic:blipFill>
+                  <pic:spPr>
+                    <a:xfrm>
+                      <a:off x="0" y="0"/>
+                      <a:ext cx="3634740" cy="3634740"/>
+                    </a:xfrm>
+                    <a:prstGeom prst="rect">
+                      <a:avLst/>
+                    </a:prstGeom>
+                  </pic:spPr>
+                </pic:pic>
+              </a:graphicData>
+            </a:graphic>
+          </wp:inline>
+        </w:drawing>
+      </w:r>
+      <w:r>
+        <w:br/>
+      </w:r>
+      <w:r>
+        <w:rPr>
+          <w:noProof/>
+        </w:rPr>
+        <w:lastRenderedPageBreak/>
+        <w:drawing>
+          <wp:inline distT="0" distB="0" distL="0" distR="0" wp14:anchorId="5F2C0794" wp14:editId="37EAF6BC">
+            <wp:extent cx="3627120" cy="3627120"/>
+            <wp:effectExtent l="0" t="0" r="0" b="0"/>
+            <wp:docPr id="4" name="Picture 4" descr="A screenshot of a social media post&#10;&#10;Description automatically generated"/>
+            <wp:cNvGraphicFramePr>
+              <a:graphicFrameLocks xmlns:a="http://schemas.openxmlformats.org/drawingml/2006/main" noChangeAspect="1"/>
+            </wp:cNvGraphicFramePr>
+            <a:graphic xmlns:a="http://schemas.openxmlformats.org/drawingml/2006/main">
+              <a:graphicData uri="http://schemas.openxmlformats.org/drawingml/2006/picture">
+                <pic:pic xmlns:pic="http://schemas.openxmlformats.org/drawingml/2006/picture">
+                  <pic:nvPicPr>
+                    <pic:cNvPr id="4" name="Figure_2_seed_234.png"/>
+                    <pic:cNvPicPr/>
+                  </pic:nvPicPr>
+                  <pic:blipFill>
+                    <a:blip r:embed="rId7">
+                      <a:extLst>
+                        <a:ext uri="{28A0092B-C50C-407E-A947-70E740481C1C}">
+                          <a14:useLocalDpi xmlns:a14="http://schemas.microsoft.com/office/drawing/2010/main" val="0"/>
+                        </a:ext>
+                      </a:extLst>
+                    </a:blip>
+                    <a:stretch>
+                      <a:fillRect/>
+                    </a:stretch>
+                  </pic:blipFill>
+                  <pic:spPr>
+                    <a:xfrm>
+                      <a:off x="0" y="0"/>
+                      <a:ext cx="3627120" cy="3627120"/>
+                    </a:xfrm>
+                    <a:prstGeom prst="rect">
+                      <a:avLst/>
+                    </a:prstGeom>
+                  </pic:spPr>
+                </pic:pic>
+              </a:graphicData>
+            </a:graphic>
+          </wp:inline>
+        </w:drawing>
+      </w:r>
+      <w:r>
+        <w:br/>
+      </w:r>
+      <w:r>
+        <w:rPr>
+          <w:noProof/>
+        </w:rPr>
+        <w:drawing>
+          <wp:inline distT="0" distB="0" distL="0" distR="0" wp14:anchorId="45A81465" wp14:editId="28D44C54">
+            <wp:extent cx="3634740" cy="3634740"/>
+            <wp:effectExtent l="0" t="0" r="3810" b="3810"/>
+            <wp:docPr id="5" name="Picture 5" descr="A screenshot of a cell phone&#10;&#10;Description automatically generated"/>
+            <wp:cNvGraphicFramePr>
+              <a:graphicFrameLocks xmlns:a="http://schemas.openxmlformats.org/drawingml/2006/main" noChangeAspect="1"/>
+            </wp:cNvGraphicFramePr>
+            <a:graphic xmlns:a="http://schemas.openxmlformats.org/drawingml/2006/main">
+              <a:graphicData uri="http://schemas.openxmlformats.org/drawingml/2006/picture">
+                <pic:pic xmlns:pic="http://schemas.openxmlformats.org/drawingml/2006/picture">
+                  <pic:nvPicPr>
+                    <pic:cNvPr id="5" name="Figure_3_seed_345.png"/>
+                    <pic:cNvPicPr/>
+                  </pic:nvPicPr>
+                  <pic:blipFill>
+                    <a:blip r:embed="rId8">
+                      <a:extLst>
+                        <a:ext uri="{28A0092B-C50C-407E-A947-70E740481C1C}">
+                          <a14:useLocalDpi xmlns:a14="http://schemas.microsoft.com/office/drawing/2010/main" val="0"/>
+                        </a:ext>
+                      </a:extLst>
+                    </a:blip>
+                    <a:stretch>
+                      <a:fillRect/>
+                    </a:stretch>
+                  </pic:blipFill>
+                  <pic:spPr>
+                    <a:xfrm>
+                      <a:off x="0" y="0"/>
+                      <a:ext cx="3634740" cy="3634740"/>
+                    </a:xfrm>
+                    <a:prstGeom prst="rect">
+                      <a:avLst/>
+                    </a:prstGeom>
+                  </pic:spPr>
+                </pic:pic>
+              </a:graphicData>
+            </a:graphic>
+          </wp:inline>
+        </w:drawing>
+      </w:r>
+      <w:r>
+        <w:br/>
+        <w:t>The third plot might be explained by overfit on the collected data after we reached 1.0 success rate and maximal fit on training data.</w:t>
+      </w:r>
+      <w:r>
+        <w:t xml:space="preserve"> One might consider early stopping before overfit.</w:t>
+      </w:r>
+    </w:p>
+    <w:p>
+      <w:r>
+        <w:br w:type="page"/>
+      </w:r>
+    </w:p>
+    <w:p>
+      <w:pPr>
+        <w:pStyle w:val="ListParagraph"/>
+      </w:pPr>
+    </w:p>
+    <w:p>
+      <w:pPr>
+        <w:pStyle w:val="ListParagraph"/>
+        <w:numPr>
+          <w:ilvl w:val="0"/>
+          <w:numId w:val="1"/>
+        </w:numPr>
+      </w:pPr>
+      <w:r>
+        <w:t>We collected the final greedy policy over final Q and measured the average success rate vs the amount of data samples collected for training. The plots per seed 345:</w:t>
+      </w:r>
+      <w:r>
+        <w:br/>
+        <w:t>For 100000 samples we get the previous plot for seed 345 (the last on previous section).</w:t>
+      </w:r>
+      <w:r>
+        <w:br/>
+        <w:t>For 150000 samples we get:</w:t>
+      </w:r>
+      <w:r>
+        <w:br/>
+      </w:r>
+      <w:r>
+        <w:rPr>
+          <w:noProof/>
+        </w:rPr>
+        <w:drawing>
+          <wp:inline distT="0" distB="0" distL="0" distR="0" wp14:anchorId="09B38B11" wp14:editId="25F1EDEB">
+            <wp:extent cx="3649980" cy="3649980"/>
+            <wp:effectExtent l="0" t="0" r="7620" b="7620"/>
+            <wp:docPr id="6" name="Picture 6" descr="A screenshot of a social media post&#10;&#10;Description automatically generated"/>
+            <wp:cNvGraphicFramePr>
+              <a:graphicFrameLocks xmlns:a="http://schemas.openxmlformats.org/drawingml/2006/main" noChangeAspect="1"/>
+            </wp:cNvGraphicFramePr>
+            <a:graphic xmlns:a="http://schemas.openxmlformats.org/drawingml/2006/main">
+              <a:graphicData uri="http://schemas.openxmlformats.org/drawingml/2006/picture">
+                <pic:pic xmlns:pic="http://schemas.openxmlformats.org/drawingml/2006/picture">
+                  <pic:nvPicPr>
+                    <pic:cNvPr id="6" name="Figure_1_seed_345_samples_150000.png"/>
+                    <pic:cNvPicPr/>
+                  </pic:nvPicPr>
+                  <pic:blipFill>
+                    <a:blip r:embed="rId9">
+                      <a:extLst>
+                        <a:ext uri="{28A0092B-C50C-407E-A947-70E740481C1C}">
+                          <a14:useLocalDpi xmlns:a14="http://schemas.microsoft.com/office/drawing/2010/main" val="0"/>
+                        </a:ext>
+                      </a:extLst>
+                    </a:blip>
+                    <a:stretch>
+                      <a:fillRect/>
+                    </a:stretch>
+                  </pic:blipFill>
+                  <pic:spPr>
+                    <a:xfrm>
+                      <a:off x="0" y="0"/>
+                      <a:ext cx="3649980" cy="3649980"/>
+                    </a:xfrm>
+                    <a:prstGeom prst="rect">
+                      <a:avLst/>
+                    </a:prstGeom>
+                  </pic:spPr>
+                </pic:pic>
+              </a:graphicData>
+            </a:graphic>
+          </wp:inline>
+        </w:drawing>
+      </w:r>
+      <w:r>
+        <w:br/>
+        <w:t>we see we got less iterations needed for convergence (4 vs 5). And also since we have more data to train on, we have less overfit (as the variance error is in opposite to the amount of samples as seen in ML).</w:t>
+      </w:r>
+      <w:r>
+        <w:br/>
+      </w:r>
+    </w:p>
+    <w:p>
+      <w:r>
+        <w:br w:type="page"/>
+      </w:r>
+    </w:p>
+    <w:p>
+      <w:pPr>
+        <w:pStyle w:val="ListParagraph"/>
+      </w:pPr>
+      <w:r>
+        <w:lastRenderedPageBreak/>
+        <w:t>For 10000 samples it</w:t>
+      </w:r>
+      <w:r>
+        <w:t xml:space="preserve"> seems to not converge with 20 iterations. We have a bias from the optimal policy and lack of data to train over</w:t>
+      </w:r>
+      <w:r>
+        <w:t xml:space="preserve">. </w:t>
+      </w:r>
+      <w:r>
+        <w:t>Thus we don’t converge and the success rate is very low.</w:t>
+      </w:r>
+      <w:r>
+        <w:br/>
+      </w:r>
+      <w:r>
+        <w:rPr>
+          <w:noProof/>
+        </w:rPr>
+        <w:drawing>
+          <wp:inline distT="0" distB="0" distL="0" distR="0" wp14:anchorId="0C2EE08E" wp14:editId="523DBDEF">
+            <wp:extent cx="3657600" cy="3657600"/>
+            <wp:effectExtent l="0" t="0" r="0" b="0"/>
+            <wp:docPr id="3" name="Picture 3" descr="A screenshot of a cell phone&#10;&#10;Description automatically generated"/>
+            <wp:cNvGraphicFramePr>
+              <a:graphicFrameLocks xmlns:a="http://schemas.openxmlformats.org/drawingml/2006/main" noChangeAspect="1"/>
+            </wp:cNvGraphicFramePr>
+            <a:graphic xmlns:a="http://schemas.openxmlformats.org/drawingml/2006/main">
+              <a:graphicData uri="http://schemas.openxmlformats.org/drawingml/2006/picture">
+                <pic:pic xmlns:pic="http://schemas.openxmlformats.org/drawingml/2006/picture">
+                  <pic:nvPicPr>
+                    <pic:cNvPr id="3" name="Figure_1_seed_345_samples_10000.png"/>
+                    <pic:cNvPicPr/>
+                  </pic:nvPicPr>
+                  <pic:blipFill>
+                    <a:blip r:embed="rId10">
+                      <a:extLst>
+                        <a:ext uri="{28A0092B-C50C-407E-A947-70E740481C1C}">
+                          <a14:useLocalDpi xmlns:a14="http://schemas.microsoft.com/office/drawing/2010/main" val="0"/>
+                        </a:ext>
+                      </a:extLst>
+                    </a:blip>
+                    <a:stretch>
+                      <a:fillRect/>
+                    </a:stretch>
+                  </pic:blipFill>
+                  <pic:spPr>
+                    <a:xfrm>
+                      <a:off x="0" y="0"/>
+                      <a:ext cx="3657600" cy="3657600"/>
+                    </a:xfrm>
+                    <a:prstGeom prst="rect">
+                      <a:avLst/>
+                    </a:prstGeom>
+                  </pic:spPr>
+                </pic:pic>
+              </a:graphicData>
+            </a:graphic>
+          </wp:inline>
+        </w:drawing>
+      </w:r>
+      <w:r>
+        <w:br/>
+      </w:r>
+      <w:r>
+        <w:t>We collected the final greedy policy over final Q and measured the average success rate vs the amount of data samples collected for training.</w:t>
+      </w:r>
+      <w:r>
+        <w:t xml:space="preserve"> Plot:</w:t>
+      </w:r>
+      <w:r>
+        <w:br/>
+      </w:r>
+      <w:bookmarkStart w:id="0" w:name="_GoBack"/>
+      <w:bookmarkEnd w:id="0"/>
+      <w:r>
+        <w:br/>
+        <w:t xml:space="preserve"> </w:t>
+      </w:r>
     </w:p>
     <w:p>
       <w:pPr>

</xml_diff>

<commit_message>
wet3 q3 updated doc plots and external documentation
</commit_message>
<xml_diff>
--- a/wet3/wet3_q3.docx
+++ b/wet3/wet3_q3.docx
@@ -259,21 +259,7 @@
         <w:rPr>
           <w:rFonts w:eastAsiaTheme="minorEastAsia"/>
         </w:rPr>
-        <w:t xml:space="preserve"> when estimating (by LLN) the C matrix as this is a terminal state and there is no need for future rewards ex</w:t>
-      </w:r>
-      <w:proofErr w:type="spellStart"/>
-      <w:r>
-        <w:rPr>
-          <w:rFonts w:eastAsiaTheme="minorEastAsia"/>
-        </w:rPr>
-        <w:t>pectancy</w:t>
-      </w:r>
-      <w:proofErr w:type="spellEnd"/>
-      <w:r>
-        <w:rPr>
-          <w:rFonts w:eastAsiaTheme="minorEastAsia"/>
-        </w:rPr>
-        <w:t xml:space="preserve"> estimation for it (this might be another problem but not as described in our assignment).</w:t>
+        <w:t xml:space="preserve"> when estimating (by LLN) the C matrix as this is a terminal state and there is no need for future rewards expectancy estimation for it (this might be another problem but not as described in our assignment).</w:t>
       </w:r>
     </w:p>
     <w:p>
@@ -306,21 +292,7 @@
         <w:rPr>
           <w:rFonts w:eastAsiaTheme="minorEastAsia"/>
         </w:rPr>
-        <w:t>C += np.dot(phi, (</w:t>
-      </w:r>
-      <w:proofErr w:type="spellStart"/>
-      <w:r>
-        <w:rPr>
-          <w:rFonts w:eastAsiaTheme="minorEastAsia"/>
-        </w:rPr>
-        <w:t>phi.T</w:t>
-      </w:r>
-      <w:proofErr w:type="spellEnd"/>
-      <w:r>
-        <w:rPr>
-          <w:rFonts w:eastAsiaTheme="minorEastAsia"/>
-        </w:rPr>
-        <w:t xml:space="preserve"> - (</w:t>
+        <w:t>C += np.dot(phi, (phi.T - (</w:t>
       </w:r>
       <w:r>
         <w:rPr>
@@ -328,63 +300,13 @@
           <w:b/>
           <w:bCs/>
         </w:rPr>
-        <w:t xml:space="preserve">(1 - </w:t>
-      </w:r>
-      <w:proofErr w:type="spellStart"/>
-      <w:r>
-        <w:rPr>
-          <w:rFonts w:eastAsiaTheme="minorEastAsia"/>
-          <w:b/>
-          <w:bCs/>
-        </w:rPr>
-        <w:t>done_flags</w:t>
-      </w:r>
-      <w:proofErr w:type="spellEnd"/>
-      <w:r>
-        <w:rPr>
-          <w:rFonts w:eastAsiaTheme="minorEastAsia"/>
-          <w:b/>
-          <w:bCs/>
-        </w:rPr>
-        <w:t>[</w:t>
-      </w:r>
-      <w:proofErr w:type="spellStart"/>
-      <w:r>
-        <w:rPr>
-          <w:rFonts w:eastAsiaTheme="minorEastAsia"/>
-          <w:b/>
-          <w:bCs/>
-        </w:rPr>
-        <w:t>i</w:t>
-      </w:r>
-      <w:proofErr w:type="spellEnd"/>
-      <w:r>
-        <w:rPr>
-          <w:rFonts w:eastAsiaTheme="minorEastAsia"/>
-          <w:b/>
-          <w:bCs/>
-        </w:rPr>
-        <w:t>])</w:t>
-      </w:r>
-      <w:r>
-        <w:rPr>
-          <w:rFonts w:eastAsiaTheme="minorEastAsia"/>
-        </w:rPr>
-        <w:t xml:space="preserve"> * gamma * </w:t>
-      </w:r>
-      <w:proofErr w:type="spellStart"/>
-      <w:r>
-        <w:rPr>
-          <w:rFonts w:eastAsiaTheme="minorEastAsia"/>
-        </w:rPr>
-        <w:t>phi_next.T</w:t>
-      </w:r>
-      <w:proofErr w:type="spellEnd"/>
-      <w:r>
-        <w:rPr>
-          <w:rFonts w:eastAsiaTheme="minorEastAsia"/>
-        </w:rPr>
-        <w:t>)))</w:t>
+        <w:t>(1 - done_flags[i])</w:t>
+      </w:r>
+      <w:r>
+        <w:rPr>
+          <w:rFonts w:eastAsiaTheme="minorEastAsia"/>
+        </w:rPr>
+        <w:t xml:space="preserve"> * gamma * phi_next.T)))</w:t>
       </w:r>
     </w:p>
     <w:p>
@@ -411,19 +333,45 @@
       </w:r>
       <w:r>
         <w:br/>
+        <w:t>so the mean state is at -0.3 position and 7</w:t>
+      </w:r>
+      <w:r>
+        <w:t>e-05</w:t>
+      </w:r>
+      <w:r>
+        <w:t xml:space="preserve"> speed.</w:t>
+      </w:r>
+      <w:r>
+        <w:br/>
         <w:t xml:space="preserve">data std </w:t>
       </w:r>
       <w:r>
         <w:tab/>
-        <w:t>[0.51958566 0.04022475]</w:t>
-      </w:r>
-      <w:r>
-        <w:br/>
-        <w:t>when the first component relates to the location, and the second to the speed.</w:t>
-      </w:r>
-      <w:r>
-        <w:br/>
-        <w:t>It is latter on subtracted from the data to standardize the data (of the different components to be normalized)</w:t>
+        <w:t>[0.5</w:t>
+      </w:r>
+      <w:r>
+        <w:t>2</w:t>
+      </w:r>
+      <w:r>
+        <w:t xml:space="preserve"> 0.04</w:t>
+      </w:r>
+      <w:r>
+        <w:t>]</w:t>
+      </w:r>
+      <w:r>
+        <w:br/>
+        <w:t>These measures fit the expectation from a uniform sampling</w:t>
+      </w:r>
+      <w:r>
+        <w:t xml:space="preserve"> over the </w:t>
+      </w:r>
+      <w:r>
+        <w:t>states space</w:t>
+      </w:r>
+      <w:bookmarkStart w:id="0" w:name="_GoBack"/>
+      <w:bookmarkEnd w:id="0"/>
+      <w:r>
+        <w:t>.</w:t>
       </w:r>
     </w:p>
     <w:p>
@@ -481,21 +429,7 @@
         <w:rPr>
           <w:rFonts w:eastAsiaTheme="minorEastAsia"/>
         </w:rPr>
-        <w:t>. In our case the size of the features vector (as we estima</w:t>
-      </w:r>
-      <w:proofErr w:type="spellStart"/>
-      <w:r>
-        <w:rPr>
-          <w:rFonts w:eastAsiaTheme="minorEastAsia"/>
-        </w:rPr>
-        <w:t>te</w:t>
-      </w:r>
-      <w:proofErr w:type="spellEnd"/>
-      <w:r>
-        <w:rPr>
-          <w:rFonts w:eastAsiaTheme="minorEastAsia"/>
-        </w:rPr>
-        <w:t xml:space="preserve"> Q) is </w:t>
+        <w:t xml:space="preserve">. In our case the size of the features vector (as we estimate Q) is </w:t>
       </w:r>
       <m:oMath>
         <m:r>
@@ -1213,15 +1147,7 @@
         <w:pStyle w:val="ListParagraph"/>
       </w:pPr>
       <w:r>
-        <w:t xml:space="preserve">Plots of the average success rate over 50 random start states (w/ velocity 0) as described in section 4 of the question. The average success rate is evaluated vs the </w:t>
-      </w:r>
-      <w:proofErr w:type="spellStart"/>
-      <w:r>
-        <w:t>lspi</w:t>
-      </w:r>
-      <w:proofErr w:type="spellEnd"/>
-      <w:r>
-        <w:t xml:space="preserve"> iterations (until convergence). We tested several random seeds:</w:t>
+        <w:t>Plots of the average success rate over 50 random start states (w/ velocity 0) as described in section 4 of the question. The average success rate is evaluated vs the lspi iterations (until convergence). We tested several random seeds:</w:t>
       </w:r>
       <w:r>
         <w:br/>
@@ -1373,10 +1299,6 @@
       </w:r>
       <w:r>
         <w:br/>
-        <w:t>The third plot might be explained by overfit on the collected data after we reached 1.0 success rate and maximal fit on training data.</w:t>
-      </w:r>
-      <w:r>
-        <w:t xml:space="preserve"> One might consider early stopping before overfit.</w:t>
       </w:r>
     </w:p>
     <w:p>
@@ -1398,15 +1320,19 @@
         </w:numPr>
       </w:pPr>
       <w:r>
-        <w:t>We collected the final greedy policy over final Q and measured the average success rate vs the amount of data samples collected for training. The plots per seed 345:</w:t>
-      </w:r>
-      <w:r>
-        <w:br/>
-        <w:t>For 100000 samples we get the previous plot for seed 345 (the last on previous section).</w:t>
-      </w:r>
-      <w:r>
-        <w:br/>
-        <w:t>For 150000 samples we get:</w:t>
+        <w:t>We collected the final greedy policy over final Q and measured the average success rate vs the amount of data samples collected for training. The plots per seed 45</w:t>
+      </w:r>
+      <w:r>
+        <w:t>6</w:t>
+      </w:r>
+      <w:r>
+        <w:t>:</w:t>
+      </w:r>
+      <w:r>
+        <w:br/>
+      </w:r>
+      <w:r>
+        <w:t>For 10000 samples it seems to converge (less than 20 iterations) but the success rate is very low. We have a bias from the optimal policy and lack of data to train over. Thus, the success rate is very low.</w:t>
       </w:r>
       <w:r>
         <w:br/>
@@ -1416,10 +1342,10 @@
           <w:noProof/>
         </w:rPr>
         <w:drawing>
-          <wp:inline distT="0" distB="0" distL="0" distR="0" wp14:anchorId="09B38B11" wp14:editId="25F1EDEB">
-            <wp:extent cx="3649980" cy="3649980"/>
-            <wp:effectExtent l="0" t="0" r="7620" b="7620"/>
-            <wp:docPr id="6" name="Picture 6" descr="A screenshot of a social media post&#10;&#10;Description automatically generated"/>
+          <wp:inline distT="0" distB="0" distL="0" distR="0" wp14:anchorId="14674B8D" wp14:editId="3B8F47B3">
+            <wp:extent cx="3375660" cy="2942345"/>
+            <wp:effectExtent l="0" t="0" r="0" b="0"/>
+            <wp:docPr id="8" name="Picture 8" descr="A screenshot of text&#10;&#10;Description automatically generated"/>
             <wp:cNvGraphicFramePr>
               <a:graphicFrameLocks xmlns:a="http://schemas.openxmlformats.org/drawingml/2006/main" noChangeAspect="1"/>
             </wp:cNvGraphicFramePr>
@@ -1427,7 +1353,7 @@
               <a:graphicData uri="http://schemas.openxmlformats.org/drawingml/2006/picture">
                 <pic:pic xmlns:pic="http://schemas.openxmlformats.org/drawingml/2006/picture">
                   <pic:nvPicPr>
-                    <pic:cNvPr id="6" name="Figure_1_seed_345_samples_150000.png"/>
+                    <pic:cNvPr id="8" name="Figure_1_seed_456_samples_10000.png"/>
                     <pic:cNvPicPr/>
                   </pic:nvPicPr>
                   <pic:blipFill>
@@ -1445,7 +1371,7 @@
                   <pic:spPr>
                     <a:xfrm>
                       <a:off x="0" y="0"/>
-                      <a:ext cx="3649980" cy="3649980"/>
+                      <a:ext cx="3384463" cy="2950018"/>
                     </a:xfrm>
                     <a:prstGeom prst="rect">
                       <a:avLst/>
@@ -1459,33 +1385,10 @@
       </w:r>
       <w:r>
         <w:br/>
-        <w:t>we see we got less iterations needed for convergence (4 vs 5). And also since we have more data to train on, we have less overfit (as the variance error is in opposite to the amount of samples as seen in ML).</w:t>
-      </w:r>
-      <w:r>
-        <w:br/>
-      </w:r>
-    </w:p>
-    <w:p>
-      <w:r>
-        <w:br w:type="page"/>
-      </w:r>
-    </w:p>
-    <w:p>
-      <w:pPr>
-        <w:pStyle w:val="ListParagraph"/>
-      </w:pPr>
-      <w:r>
-        <w:lastRenderedPageBreak/>
-        <w:t>For 10000 samples it</w:t>
-      </w:r>
-      <w:r>
-        <w:t xml:space="preserve"> seems to not converge with 20 iterations. We have a bias from the optimal policy and lack of data to train over</w:t>
-      </w:r>
-      <w:r>
-        <w:t xml:space="preserve">. </w:t>
-      </w:r>
-      <w:r>
-        <w:t>Thus we don’t converge and the success rate is very low.</w:t>
+        <w:t>For 100000 samples we g</w:t>
+      </w:r>
+      <w:r>
+        <w:t>et:</w:t>
       </w:r>
       <w:r>
         <w:br/>
@@ -1495,10 +1398,10 @@
           <w:noProof/>
         </w:rPr>
         <w:drawing>
-          <wp:inline distT="0" distB="0" distL="0" distR="0" wp14:anchorId="0C2EE08E" wp14:editId="523DBDEF">
-            <wp:extent cx="3657600" cy="3657600"/>
+          <wp:inline distT="0" distB="0" distL="0" distR="0" wp14:anchorId="2A39A8BE" wp14:editId="7EBF311E">
+            <wp:extent cx="3429000" cy="3429000"/>
             <wp:effectExtent l="0" t="0" r="0" b="0"/>
-            <wp:docPr id="3" name="Picture 3" descr="A screenshot of a cell phone&#10;&#10;Description automatically generated"/>
+            <wp:docPr id="9" name="Picture 9"/>
             <wp:cNvGraphicFramePr>
               <a:graphicFrameLocks xmlns:a="http://schemas.openxmlformats.org/drawingml/2006/main" noChangeAspect="1"/>
             </wp:cNvGraphicFramePr>
@@ -1506,7 +1409,7 @@
               <a:graphicData uri="http://schemas.openxmlformats.org/drawingml/2006/picture">
                 <pic:pic xmlns:pic="http://schemas.openxmlformats.org/drawingml/2006/picture">
                   <pic:nvPicPr>
-                    <pic:cNvPr id="3" name="Figure_1_seed_345_samples_10000.png"/>
+                    <pic:cNvPr id="9" name="Figure_1_seed_456_samples_100000.png"/>
                     <pic:cNvPicPr/>
                   </pic:nvPicPr>
                   <pic:blipFill>
@@ -1524,7 +1427,7 @@
                   <pic:spPr>
                     <a:xfrm>
                       <a:off x="0" y="0"/>
-                      <a:ext cx="3657600" cy="3657600"/>
+                      <a:ext cx="3429000" cy="3429000"/>
                     </a:xfrm>
                     <a:prstGeom prst="rect">
                       <a:avLst/>
@@ -1539,8 +1442,110 @@
       <w:r>
         <w:br/>
       </w:r>
-      <w:r>
-        <w:t>We collected the final greedy policy over final Q and measured the average success rate vs the amount of data samples collected for training.</w:t>
+    </w:p>
+    <w:p>
+      <w:pPr>
+        <w:pStyle w:val="ListParagraph"/>
+      </w:pPr>
+      <w:r>
+        <w:lastRenderedPageBreak/>
+        <w:t>For 150000 samples we get:</w:t>
+      </w:r>
+      <w:r>
+        <w:br/>
+      </w:r>
+      <w:r>
+        <w:rPr>
+          <w:noProof/>
+        </w:rPr>
+        <w:drawing>
+          <wp:inline distT="0" distB="0" distL="0" distR="0" wp14:anchorId="4BACF582" wp14:editId="7A568FF2">
+            <wp:extent cx="3550920" cy="3550920"/>
+            <wp:effectExtent l="0" t="0" r="0" b="0"/>
+            <wp:docPr id="10" name="Picture 10"/>
+            <wp:cNvGraphicFramePr>
+              <a:graphicFrameLocks xmlns:a="http://schemas.openxmlformats.org/drawingml/2006/main" noChangeAspect="1"/>
+            </wp:cNvGraphicFramePr>
+            <a:graphic xmlns:a="http://schemas.openxmlformats.org/drawingml/2006/main">
+              <a:graphicData uri="http://schemas.openxmlformats.org/drawingml/2006/picture">
+                <pic:pic xmlns:pic="http://schemas.openxmlformats.org/drawingml/2006/picture">
+                  <pic:nvPicPr>
+                    <pic:cNvPr id="10" name="Figure_1_seed_456_samples_150000.png"/>
+                    <pic:cNvPicPr/>
+                  </pic:nvPicPr>
+                  <pic:blipFill>
+                    <a:blip r:embed="rId11">
+                      <a:extLst>
+                        <a:ext uri="{28A0092B-C50C-407E-A947-70E740481C1C}">
+                          <a14:useLocalDpi xmlns:a14="http://schemas.microsoft.com/office/drawing/2010/main" val="0"/>
+                        </a:ext>
+                      </a:extLst>
+                    </a:blip>
+                    <a:stretch>
+                      <a:fillRect/>
+                    </a:stretch>
+                  </pic:blipFill>
+                  <pic:spPr>
+                    <a:xfrm>
+                      <a:off x="0" y="0"/>
+                      <a:ext cx="3550920" cy="3550920"/>
+                    </a:xfrm>
+                    <a:prstGeom prst="rect">
+                      <a:avLst/>
+                    </a:prstGeom>
+                  </pic:spPr>
+                </pic:pic>
+              </a:graphicData>
+            </a:graphic>
+          </wp:inline>
+        </w:drawing>
+      </w:r>
+      <w:r>
+        <w:br/>
+      </w:r>
+      <w:r>
+        <w:t>S</w:t>
+      </w:r>
+      <w:r>
+        <w:t xml:space="preserve">ince we have more data to train on, we have less overfit </w:t>
+      </w:r>
+      <w:r>
+        <w:t xml:space="preserve">per iteration </w:t>
+      </w:r>
+      <w:r>
+        <w:t xml:space="preserve">(as the variance error is in </w:t>
+      </w:r>
+      <w:r>
+        <w:t xml:space="preserve">contrast </w:t>
+      </w:r>
+      <w:r>
+        <w:t>to the amount of samples as seen in ML).</w:t>
+      </w:r>
+      <w:r>
+        <w:br/>
+      </w:r>
+    </w:p>
+    <w:p>
+      <w:r>
+        <w:br w:type="page"/>
+      </w:r>
+    </w:p>
+    <w:p>
+      <w:pPr>
+        <w:pStyle w:val="ListParagraph"/>
+      </w:pPr>
+      <w:r>
+        <w:lastRenderedPageBreak/>
+        <w:t>We</w:t>
+      </w:r>
+      <w:r>
+        <w:t>’ve</w:t>
+      </w:r>
+      <w:r>
+        <w:t xml:space="preserve"> collected the final greedy policy over final Q and measured the average success rate vs the amount of data samples collected for training.</w:t>
+      </w:r>
+      <w:r>
+        <w:t xml:space="preserve"> We did that by adding an external loop over the lspi code that iterates over samples amount and collects the average success rate on the last policy found.</w:t>
       </w:r>
       <w:r>
         <w:t xml:space="preserve"> Plot:</w:t>
@@ -1548,8 +1553,55 @@
       <w:r>
         <w:br/>
       </w:r>
-      <w:bookmarkStart w:id="0" w:name="_GoBack"/>
-      <w:bookmarkEnd w:id="0"/>
+      <w:r>
+        <w:rPr>
+          <w:noProof/>
+        </w:rPr>
+        <w:drawing>
+          <wp:inline distT="0" distB="0" distL="0" distR="0" wp14:anchorId="0FCCB004" wp14:editId="7ECB8EEB">
+            <wp:extent cx="3703320" cy="3703320"/>
+            <wp:effectExtent l="0" t="0" r="0" b="0"/>
+            <wp:docPr id="11" name="Picture 11" descr="A close up of text on a white background&#10;&#10;Description automatically generated"/>
+            <wp:cNvGraphicFramePr>
+              <a:graphicFrameLocks xmlns:a="http://schemas.openxmlformats.org/drawingml/2006/main" noChangeAspect="1"/>
+            </wp:cNvGraphicFramePr>
+            <a:graphic xmlns:a="http://schemas.openxmlformats.org/drawingml/2006/main">
+              <a:graphicData uri="http://schemas.openxmlformats.org/drawingml/2006/picture">
+                <pic:pic xmlns:pic="http://schemas.openxmlformats.org/drawingml/2006/picture">
+                  <pic:nvPicPr>
+                    <pic:cNvPr id="11" name="Figure_success_rate_vs_amount_of_samples_3_seed_456.png"/>
+                    <pic:cNvPicPr/>
+                  </pic:nvPicPr>
+                  <pic:blipFill>
+                    <a:blip r:embed="rId12">
+                      <a:extLst>
+                        <a:ext uri="{28A0092B-C50C-407E-A947-70E740481C1C}">
+                          <a14:useLocalDpi xmlns:a14="http://schemas.microsoft.com/office/drawing/2010/main" val="0"/>
+                        </a:ext>
+                      </a:extLst>
+                    </a:blip>
+                    <a:stretch>
+                      <a:fillRect/>
+                    </a:stretch>
+                  </pic:blipFill>
+                  <pic:spPr>
+                    <a:xfrm>
+                      <a:off x="0" y="0"/>
+                      <a:ext cx="3703320" cy="3703320"/>
+                    </a:xfrm>
+                    <a:prstGeom prst="rect">
+                      <a:avLst/>
+                    </a:prstGeom>
+                  </pic:spPr>
+                </pic:pic>
+              </a:graphicData>
+            </a:graphic>
+          </wp:inline>
+        </w:drawing>
+      </w:r>
+      <w:r>
+        <w:br/>
+      </w:r>
       <w:r>
         <w:br/>
         <w:t xml:space="preserve"> </w:t>

</xml_diff>